<commit_message>
fix: resolve critical build errors in SkGeneratorPage and SkDashboardPage
</commit_message>
<xml_diff>
--- a/dist/templates/sk-gty-template.docx
+++ b/dist/templates/sk-gty-template.docx
@@ -5869,7 +5869,208 @@
         </w:rPr>
       </w:pPr>
     </w:p>
-    <w:bookmarkEnd w:id="0"/>
+    <w:tbl>
+      <w:tblPr>
+        <w:tblStyle w:val="TableGrid"/>
+        <w:tblW w:w="0" w:type="auto"/>
+        <w:tblBorders>
+          <w:top w:val="none" w:sz="0" w:space="0" w:color="auto"/>
+          <w:left w:val="none" w:sz="0" w:space="0" w:color="auto"/>
+          <w:bottom w:val="none" w:sz="0" w:space="0" w:color="auto"/>
+          <w:right w:val="none" w:sz="0" w:space="0" w:color="auto"/>
+          <w:insideH w:val="none" w:sz="0" w:space="0" w:color="auto"/>
+          <w:insideV w:val="none" w:sz="0" w:space="0" w:color="auto"/>
+        </w:tblBorders>
+        <w:tblLook w:val="04A0" w:firstRow="1" w:lastRow="0" w:firstColumn="1" w:lastColumn="0" w:noHBand="0" w:noVBand="1"/>
+      </w:tblPr>
+      <w:tblGrid>
+        <w:gridCol w:w="5378"/>
+        <w:gridCol w:w="5378"/>
+      </w:tblGrid>
+      <w:tr>
+        <w:tc>
+          <w:tcPr>
+            <w:tcW w:w="5378" w:type="dxa"/>
+          </w:tcPr>
+          <w:bookmarkEnd w:id="0"/>
+          <w:p>
+            <w:pPr>
+              <w:spacing w:after="0" w:line="240" w:lineRule="auto"/>
+              <w:rPr>
+                <w:rFonts w:ascii="Arial Narrow" w:hAnsi="Arial Narrow" w:cs="Times New Roman"/>
+                <w:sz w:val="20"/>
+                <w:szCs w:val="20"/>
+              </w:rPr>
+            </w:pPr>
+            <w:r>
+              <w:rPr>
+                <w:rFonts w:ascii="Arial Narrow" w:hAnsi="Arial Narrow" w:cs="Times New Roman"/>
+                <w:sz w:val="20"/>
+                <w:szCs w:val="20"/>
+              </w:rPr>
+              <w:t>Tembusan dikrim Kepada Yth.</w:t>
+            </w:r>
+          </w:p>
+          <w:p>
+            <w:pPr>
+              <w:pStyle w:val="ListParagraph"/>
+              <w:numPr>
+                <w:ilvl w:val="0"/>
+                <w:numId w:val="1"/>
+              </w:numPr>
+              <w:spacing w:after="0" w:line="240" w:lineRule="auto"/>
+              <w:rPr>
+                <w:rFonts w:ascii="Arial Narrow" w:hAnsi="Arial Narrow" w:cs="Times New Roman"/>
+                <w:sz w:val="20"/>
+                <w:szCs w:val="20"/>
+              </w:rPr>
+            </w:pPr>
+            <w:r>
+              <w:rPr>
+                <w:rFonts w:ascii="Arial Narrow" w:hAnsi="Arial Narrow" w:cs="Times New Roman"/>
+                <w:sz w:val="20"/>
+                <w:szCs w:val="20"/>
+                <w:lang w:val="en-US"/>
+              </w:rPr>
+              <w:t>LP Ma’arif NU PWNU</w:t>
+            </w:r>
+            <w:r>
+              <w:rPr>
+                <w:rFonts w:ascii="Arial Narrow" w:hAnsi="Arial Narrow" w:cs="Times New Roman"/>
+                <w:sz w:val="20"/>
+                <w:szCs w:val="20"/>
+              </w:rPr>
+              <w:t xml:space="preserve"> Jawa Tengah </w:t>
+            </w:r>
+          </w:p>
+          <w:p>
+            <w:pPr>
+              <w:pStyle w:val="ListParagraph"/>
+              <w:numPr>
+                <w:ilvl w:val="0"/>
+                <w:numId w:val="1"/>
+              </w:numPr>
+              <w:spacing w:after="0" w:line="240" w:lineRule="auto"/>
+              <w:rPr>
+                <w:rFonts w:ascii="Arial Narrow" w:hAnsi="Arial Narrow" w:cs="Times New Roman"/>
+                <w:sz w:val="20"/>
+                <w:szCs w:val="20"/>
+              </w:rPr>
+            </w:pPr>
+            <w:r>
+              <w:rPr>
+                <w:rFonts w:ascii="Arial Narrow" w:hAnsi="Arial Narrow" w:cs="Times New Roman"/>
+                <w:sz w:val="20"/>
+                <w:szCs w:val="20"/>
+              </w:rPr>
+              <w:t>Pengurus Cabang NU Kabupaten Cilacap</w:t>
+            </w:r>
+          </w:p>
+          <w:p>
+            <w:pPr>
+              <w:pStyle w:val="ListParagraph"/>
+              <w:numPr>
+                <w:ilvl w:val="0"/>
+                <w:numId w:val="1"/>
+              </w:numPr>
+              <w:spacing w:after="0" w:line="240" w:lineRule="auto"/>
+              <w:rPr>
+                <w:rFonts w:ascii="Arial Narrow" w:hAnsi="Arial Narrow" w:cs="Times New Roman"/>
+                <w:noProof/>
+                <w:sz w:val="20"/>
+                <w:szCs w:val="20"/>
+              </w:rPr>
+            </w:pPr>
+            <w:r>
+              <w:rPr>
+                <w:rFonts w:ascii="Arial Narrow" w:hAnsi="Arial Narrow" w:cs="Times New Roman"/>
+                <w:sz w:val="20"/>
+                <w:szCs w:val="20"/>
+              </w:rPr>
+              <w:t xml:space="preserve">LP Ma’arif NU </w:t>
+            </w:r>
+            <w:r>
+              <w:rPr>
+                <w:rFonts w:ascii="Arial Narrow" w:hAnsi="Arial Narrow" w:cs="Times New Roman"/>
+                <w:sz w:val="20"/>
+                <w:szCs w:val="20"/>
+                <w:lang w:val="en-US"/>
+              </w:rPr>
+              <w:t xml:space="preserve">MWCNU {KECAMATAN}                                                                                                    </w:t>
+            </w:r>
+          </w:p>
+          <w:p>
+            <w:pPr>
+              <w:pStyle w:val="ListParagraph"/>
+              <w:numPr>
+                <w:ilvl w:val="0"/>
+                <w:numId w:val="1"/>
+              </w:numPr>
+              <w:spacing w:after="0" w:line="240" w:lineRule="auto"/>
+              <w:rPr>
+                <w:rFonts w:ascii="Arial Narrow" w:hAnsi="Arial Narrow" w:cs="Times New Roman"/>
+                <w:noProof/>
+                <w:sz w:val="20"/>
+                <w:szCs w:val="20"/>
+              </w:rPr>
+            </w:pPr>
+            <w:r>
+              <w:rPr>
+                <w:rFonts w:ascii="Arial Narrow" w:hAnsi="Arial Narrow" w:cs="Times New Roman"/>
+                <w:sz w:val="20"/>
+                <w:szCs w:val="20"/>
+              </w:rPr>
+              <w:t xml:space="preserve">Kepala </w:t>
+            </w:r>
+            <w:r>
+              <w:rPr>
+                <w:rFonts w:ascii="Arial Narrow" w:hAnsi="Arial Narrow" w:cs="Times New Roman"/>
+                <w:sz w:val="20"/>
+                <w:szCs w:val="20"/>
+              </w:rPr>
+              <w:t>{UNIT KERJA}</w:t>
+            </w:r>
+          </w:p>
+          <w:p>
+            <w:pPr>
+              <w:pStyle w:val="ListParagraph"/>
+              <w:numPr>
+                <w:ilvl w:val="0"/>
+                <w:numId w:val="1"/>
+              </w:numPr>
+              <w:spacing w:after="0" w:line="240" w:lineRule="auto"/>
+            </w:pPr>
+            <w:r>
+              <w:rPr>
+                <w:rFonts w:ascii="Arial Narrow" w:hAnsi="Arial Narrow" w:cs="Times New Roman"/>
+                <w:sz w:val="20"/>
+                <w:szCs w:val="20"/>
+              </w:rPr>
+              <w:t>Arsip</w:t>
+            </w:r>
+          </w:p>
+        </w:tc>
+        <w:tc>
+          <w:tcPr>
+            <w:tcW w:w="5378" w:type="dxa"/>
+          </w:tcPr>
+          <w:p>
+            <w:pPr>
+              <w:spacing w:after="0" w:line="240" w:lineRule="auto"/>
+              <w:jc w:val="right"/>
+              <w:rPr>
+                <w:rFonts w:ascii="Arial Narrow" w:hAnsi="Arial Narrow" w:cs="Times New Roman"/>
+                <w:sz w:val="20"/>
+                <w:szCs w:val="20"/>
+              </w:rPr>
+            </w:pPr>
+            <w:r>
+              <w:t>{%qrcode}</w:t>
+            </w:r>
+          </w:p>
+        </w:tc>
+      </w:tr>
+    </w:tbl>
     <w:p>
       <w:pPr>
         <w:spacing w:after="0" w:line="240" w:lineRule="auto"/>
@@ -5880,193 +6081,7 @@
         </w:rPr>
       </w:pPr>
       <w:r>
-        <w:rPr>
-          <w:rFonts w:ascii="Arial Narrow" w:hAnsi="Arial Narrow" w:cs="Times New Roman"/>
-          <w:sz w:val="20"/>
-          <w:szCs w:val="20"/>
-        </w:rPr>
-        <w:t>Tembusan dikrim Kepada Yth.</w:t>
-      </w:r>
-    </w:p>
-    <w:p>
-      <w:pPr>
-        <w:pStyle w:val="ListParagraph"/>
-        <w:numPr>
-          <w:ilvl w:val="0"/>
-          <w:numId w:val="1"/>
-        </w:numPr>
-        <w:spacing w:after="0" w:line="240" w:lineRule="auto"/>
-        <w:rPr>
-          <w:rFonts w:ascii="Arial Narrow" w:hAnsi="Arial Narrow" w:cs="Times New Roman"/>
-          <w:sz w:val="20"/>
-          <w:szCs w:val="20"/>
-        </w:rPr>
-      </w:pPr>
-      <w:r>
-        <w:rPr>
-          <w:rFonts w:ascii="Arial Narrow" w:hAnsi="Arial Narrow" w:cs="Times New Roman"/>
-          <w:sz w:val="20"/>
-          <w:szCs w:val="20"/>
-          <w:lang w:val="en-US"/>
-        </w:rPr>
-        <w:t>LP Ma’arif NU PWNU</w:t>
-      </w:r>
-      <w:r>
-        <w:rPr>
-          <w:rFonts w:ascii="Arial Narrow" w:hAnsi="Arial Narrow" w:cs="Times New Roman"/>
-          <w:sz w:val="20"/>
-          <w:szCs w:val="20"/>
-        </w:rPr>
-        <w:t xml:space="preserve"> Jawa Tengah </w:t>
-      </w:r>
-    </w:p>
-    <w:p>
-      <w:pPr>
-        <w:pStyle w:val="ListParagraph"/>
-        <w:numPr>
-          <w:ilvl w:val="0"/>
-          <w:numId w:val="1"/>
-        </w:numPr>
-        <w:spacing w:after="0" w:line="240" w:lineRule="auto"/>
-        <w:rPr>
-          <w:rFonts w:ascii="Arial Narrow" w:hAnsi="Arial Narrow" w:cs="Times New Roman"/>
-          <w:sz w:val="20"/>
-          <w:szCs w:val="20"/>
-        </w:rPr>
-      </w:pPr>
-      <w:r>
-        <w:rPr>
-          <w:rFonts w:ascii="Arial Narrow" w:hAnsi="Arial Narrow" w:cs="Times New Roman"/>
-          <w:sz w:val="20"/>
-          <w:szCs w:val="20"/>
-        </w:rPr>
-        <w:t>Pengurus Cabang NU Kabupaten Cilacap</w:t>
-      </w:r>
-    </w:p>
-    <w:p>
-      <w:pPr>
-        <w:pStyle w:val="ListParagraph"/>
-        <w:numPr>
-          <w:ilvl w:val="0"/>
-          <w:numId w:val="1"/>
-        </w:numPr>
-        <w:spacing w:after="0" w:line="240" w:lineRule="auto"/>
-        <w:rPr>
-          <w:rFonts w:ascii="Arial Narrow" w:hAnsi="Arial Narrow" w:cs="Times New Roman"/>
-          <w:noProof/>
-          <w:sz w:val="20"/>
-          <w:szCs w:val="20"/>
-        </w:rPr>
-      </w:pPr>
-      <w:r>
-        <w:rPr>
-          <w:rFonts w:ascii="Arial Narrow" w:hAnsi="Arial Narrow" w:cs="Times New Roman"/>
-          <w:sz w:val="20"/>
-          <w:szCs w:val="20"/>
-        </w:rPr>
-        <w:t xml:space="preserve">LP Ma’arif NU </w:t>
-      </w:r>
-      <w:r>
-        <w:rPr>
-          <w:rFonts w:ascii="Arial Narrow" w:hAnsi="Arial Narrow" w:cs="Times New Roman"/>
-          <w:sz w:val="20"/>
-          <w:szCs w:val="20"/>
-          <w:lang w:val="en-US"/>
-        </w:rPr>
-        <w:t xml:space="preserve">MWCNU </w:t>
-      </w:r>
-      <w:r>
-        <w:rPr>
-          <w:rFonts w:ascii="Arial Narrow" w:hAnsi="Arial Narrow" w:cs="Times New Roman"/>
-          <w:sz w:val="20"/>
-          <w:szCs w:val="20"/>
-          <w:lang w:val="en-US"/>
-        </w:rPr>
-        <w:t>{K</w:t>
-      </w:r>
-      <w:r>
-        <w:rPr>
-          <w:rFonts w:ascii="Arial Narrow" w:hAnsi="Arial Narrow" w:cs="Times New Roman"/>
-          <w:sz w:val="20"/>
-          <w:szCs w:val="20"/>
-          <w:lang w:val="en-US"/>
-        </w:rPr>
-        <w:t>ECAMATAN</w:t>
-      </w:r>
-      <w:r>
-        <w:rPr>
-          <w:rFonts w:ascii="Arial Narrow" w:hAnsi="Arial Narrow" w:cs="Times New Roman"/>
-          <w:sz w:val="20"/>
-          <w:szCs w:val="20"/>
-          <w:lang w:val="en-US"/>
-        </w:rPr>
-        <w:t>}</w:t>
-      </w:r>
-    </w:p>
-    <w:p>
-      <w:pPr>
-        <w:pStyle w:val="ListParagraph"/>
-        <w:numPr>
-          <w:ilvl w:val="0"/>
-          <w:numId w:val="1"/>
-        </w:numPr>
-        <w:spacing w:after="0" w:line="240" w:lineRule="auto"/>
-        <w:rPr>
-          <w:rFonts w:ascii="Arial Narrow" w:hAnsi="Arial Narrow" w:cs="Times New Roman"/>
-          <w:noProof/>
-          <w:sz w:val="20"/>
-          <w:szCs w:val="20"/>
-        </w:rPr>
-      </w:pPr>
-      <w:r>
-        <w:rPr>
-          <w:rFonts w:ascii="Arial Narrow" w:hAnsi="Arial Narrow" w:cs="Times New Roman"/>
-          <w:sz w:val="20"/>
-          <w:szCs w:val="20"/>
-        </w:rPr>
-        <w:t xml:space="preserve">Kepala </w:t>
-      </w:r>
-      <w:r>
-        <w:rPr>
-          <w:rFonts w:ascii="Arial Narrow" w:hAnsi="Arial Narrow" w:cs="Times New Roman"/>
-          <w:sz w:val="20"/>
-          <w:szCs w:val="20"/>
-        </w:rPr>
-        <w:t>{U</w:t>
-      </w:r>
-      <w:r>
-        <w:rPr>
-          <w:rFonts w:ascii="Arial Narrow" w:hAnsi="Arial Narrow" w:cs="Times New Roman"/>
-          <w:sz w:val="20"/>
-          <w:szCs w:val="20"/>
-        </w:rPr>
-        <w:t>NIT KERJA</w:t>
-      </w:r>
-      <w:r>
-        <w:rPr>
-          <w:rFonts w:ascii="Arial Narrow" w:hAnsi="Arial Narrow" w:cs="Times New Roman"/>
-          <w:sz w:val="20"/>
-          <w:szCs w:val="20"/>
-        </w:rPr>
-        <w:t>}</w:t>
-      </w:r>
-    </w:p>
-    <w:p>
-      <w:pPr>
-        <w:pStyle w:val="ListParagraph"/>
-        <w:numPr>
-          <w:ilvl w:val="0"/>
-          <w:numId w:val="1"/>
-        </w:numPr>
-        <w:spacing w:after="0" w:line="240" w:lineRule="auto"/>
-      </w:pPr>
-      <w:r>
-        <w:rPr>
-          <w:rFonts w:ascii="Arial Narrow" w:hAnsi="Arial Narrow" w:cs="Times New Roman"/>
-          <w:sz w:val="20"/>
-          <w:szCs w:val="20"/>
-        </w:rPr>
-        <w:t>Arsip</w:t>
+        <w:t xml:space="preserve">                                                                                                                                                             </w:t>
       </w:r>
     </w:p>
     <w:sectPr>
@@ -6275,6 +6290,7 @@
       </w:rPr>
       <w:t xml:space="preserve"> I/36 </w:t>
     </w:r>
+    <w:proofErr w:type="spellStart"/>
     <w:r>
       <w:rPr>
         <w:rFonts w:ascii="Arial Narrow" w:hAnsi="Arial Narrow"/>
@@ -6283,7 +6299,40 @@
         <w:szCs w:val="20"/>
         <w:lang w:val="en-US"/>
       </w:rPr>
-      <w:t>Kel.Sidanegara Kec. C</w:t>
+      <w:t>Kel.Sidanegara</w:t>
+    </w:r>
+    <w:proofErr w:type="spellEnd"/>
+    <w:r>
+      <w:rPr>
+        <w:rFonts w:ascii="Arial Narrow" w:hAnsi="Arial Narrow"/>
+        <w:color w:val="000000" w:themeColor="text1"/>
+        <w:sz w:val="20"/>
+        <w:szCs w:val="20"/>
+        <w:lang w:val="en-US"/>
+      </w:rPr>
+      <w:t xml:space="preserve"> </w:t>
+    </w:r>
+    <w:proofErr w:type="spellStart"/>
+    <w:r>
+      <w:rPr>
+        <w:rFonts w:ascii="Arial Narrow" w:hAnsi="Arial Narrow"/>
+        <w:color w:val="000000" w:themeColor="text1"/>
+        <w:sz w:val="20"/>
+        <w:szCs w:val="20"/>
+        <w:lang w:val="en-US"/>
+      </w:rPr>
+      <w:t>Kec</w:t>
+    </w:r>
+    <w:proofErr w:type="spellEnd"/>
+    <w:r>
+      <w:rPr>
+        <w:rFonts w:ascii="Arial Narrow" w:hAnsi="Arial Narrow"/>
+        <w:color w:val="000000" w:themeColor="text1"/>
+        <w:sz w:val="20"/>
+        <w:szCs w:val="20"/>
+        <w:lang w:val="en-US"/>
+      </w:rPr>
+      <w:t>. C</w:t>
     </w:r>
     <w:r>
       <w:rPr>
@@ -6302,7 +6351,29 @@
         <w:szCs w:val="20"/>
         <w:lang w:val="en-US"/>
       </w:rPr>
-      <w:t xml:space="preserve"> Tengah kab. Cilacap</w:t>
+      <w:t xml:space="preserve"> Tengah </w:t>
+    </w:r>
+    <w:proofErr w:type="spellStart"/>
+    <w:r>
+      <w:rPr>
+        <w:rFonts w:ascii="Arial Narrow" w:hAnsi="Arial Narrow"/>
+        <w:color w:val="000000" w:themeColor="text1"/>
+        <w:sz w:val="20"/>
+        <w:szCs w:val="20"/>
+        <w:lang w:val="en-US"/>
+      </w:rPr>
+      <w:t>kab</w:t>
+    </w:r>
+    <w:proofErr w:type="spellEnd"/>
+    <w:r>
+      <w:rPr>
+        <w:rFonts w:ascii="Arial Narrow" w:hAnsi="Arial Narrow"/>
+        <w:color w:val="000000" w:themeColor="text1"/>
+        <w:sz w:val="20"/>
+        <w:szCs w:val="20"/>
+        <w:lang w:val="en-US"/>
+      </w:rPr>
+      <w:t>. Cilacap</w:t>
     </w:r>
     <w:r>
       <w:rPr>
@@ -6619,8 +6690,8 @@
   <w:abstractNum w:abstractNumId="0" w15:restartNumberingAfterBreak="0">
     <w:nsid w:val="17BD7453"/>
     <w:multiLevelType w:val="hybridMultilevel"/>
-    <w:tmpl w:val="C506EBEE"/>
-    <w:lvl w:ilvl="0" w:tplc="0409000F">
+    <w:tmpl w:val="F7181D0C"/>
+    <w:lvl w:ilvl="0" w:tplc="AF6EA88E">
       <w:start w:val="1"/>
       <w:numFmt w:val="decimal"/>
       <w:lvlText w:val="%1."/>
@@ -6628,6 +6699,11 @@
       <w:pPr>
         <w:ind w:left="1080" w:hanging="360"/>
       </w:pPr>
+      <w:rPr>
+        <w:rFonts w:ascii="Arial Narrow" w:hAnsi="Arial Narrow" w:hint="default"/>
+        <w:sz w:val="20"/>
+        <w:szCs w:val="20"/>
+      </w:rPr>
     </w:lvl>
     <w:lvl w:ilvl="1" w:tplc="04090019" w:tentative="1">
       <w:start w:val="1"/>
@@ -12985,6 +13061,12 @@
   <wne:recipientData>
     <wne:active wne:val="1"/>
     <wne:hash wne:val="2117494965"/>
+  </wne:recipientData>
+  <wne:recipientData>
+    <wne:active wne:val="1"/>
+  </wne:recipientData>
+  <wne:recipientData>
+    <wne:active wne:val="1"/>
   </wne:recipientData>
   <wne:recipientData>
     <wne:active wne:val="1"/>
@@ -13546,6 +13628,25 @@
       <w:lang w:val="id-ID"/>
     </w:rPr>
   </w:style>
+  <w:style w:type="table" w:styleId="TableGrid">
+    <w:name w:val="Table Grid"/>
+    <w:basedOn w:val="TableNormal"/>
+    <w:uiPriority w:val="39"/>
+    <w:rsid w:val="00D4505E"/>
+    <w:pPr>
+      <w:spacing w:after="0" w:line="240" w:lineRule="auto"/>
+    </w:pPr>
+    <w:tblPr>
+      <w:tblBorders>
+        <w:top w:val="single" w:sz="4" w:space="0" w:color="auto"/>
+        <w:left w:val="single" w:sz="4" w:space="0" w:color="auto"/>
+        <w:bottom w:val="single" w:sz="4" w:space="0" w:color="auto"/>
+        <w:right w:val="single" w:sz="4" w:space="0" w:color="auto"/>
+        <w:insideH w:val="single" w:sz="4" w:space="0" w:color="auto"/>
+        <w:insideV w:val="single" w:sz="4" w:space="0" w:color="auto"/>
+      </w:tblBorders>
+    </w:tblPr>
+  </w:style>
 </w:styles>
 </file>
 

</xml_diff>

<commit_message>
fix(build): resolve all build errors in dashboard and reports
</commit_message>
<xml_diff>
--- a/dist/templates/sk-gty-template.docx
+++ b/dist/templates/sk-gty-template.docx
@@ -4976,9 +4976,9 @@
                 <w:color w:val="000000"/>
                 <w:sz w:val="20"/>
                 <w:szCs w:val="20"/>
-                <w:lang w:val="en-US" w:eastAsia="ko-KR"/>
-              </w:rPr>
-              <w:t>{TANGGAL &gt; 1 TAHUN SEJAK PENETAPAN}</w:t>
+                <w:lang w:eastAsia="ko-KR"/>
+              </w:rPr>
+              <w:t>{TANGGAL_BERAKHIR}</w:t>
             </w:r>
             <w:r>
               <w:rPr>
@@ -13083,6 +13083,9 @@
   <wne:recipientData>
     <wne:active wne:val="1"/>
   </wne:recipientData>
+  <wne:recipientData>
+    <wne:active wne:val="1"/>
+  </wne:recipientData>
 </wne:recipients>
 </file>
 
@@ -13495,7 +13498,6 @@
   <w:style w:type="character" w:default="1" w:styleId="DefaultParagraphFont">
     <w:name w:val="Default Paragraph Font"/>
     <w:uiPriority w:val="1"/>
-    <w:semiHidden/>
     <w:unhideWhenUsed/>
   </w:style>
   <w:style w:type="table" w:default="1" w:styleId="TableNormal">

</xml_diff>